<commit_message>
pr 6 hasta punto 7
</commit_message>
<xml_diff>
--- a/Practica/Word/Practica 6.docx
+++ b/Practica/Word/Practica 6.docx
@@ -90,34 +90,7 @@
         <w:t xml:space="preserve">: </w:t>
       </w:r>
       <w:r>
-        <w:t>es una f</w:t>
-      </w:r>
-      <w:r>
-        <w:t>orma de compartir datos entre diferentes unidades.</w:t>
-      </w:r>
-      <w:r>
-        <w:t xml:space="preserve"> Es la</w:t>
-      </w:r>
-      <w:r>
-        <w:t xml:space="preserve"> </w:t>
-      </w:r>
-      <w:r>
-        <w:t>más</w:t>
-      </w:r>
-      <w:r>
-        <w:t xml:space="preserve"> flexible y permite la transferencia de diferentes datos en cada llamada.</w:t>
-      </w:r>
-      <w:r>
-        <w:t xml:space="preserve"> </w:t>
-      </w:r>
-      <w:r>
-        <w:t>Proporciona ventajas en legibilidad y modificabilidad</w:t>
-      </w:r>
-      <w:r>
-        <w:t xml:space="preserve">. </w:t>
-      </w:r>
-      <w:r>
-        <w:t>Nos permiten compartir los datos en forma abstracta ya que indican con precisión qué es exactamente lo que se comparte</w:t>
+        <w:t>es una forma de compartir datos entre diferentes unidades. Es la más flexible y permite la transferencia de diferentes datos en cada llamada. Proporciona ventajas en legibilidad y modificabilidad. Nos permiten compartir los datos en forma abstracta ya que indican con precisión qué es exactamente lo que se comparte</w:t>
       </w:r>
     </w:p>
     <w:p>
@@ -147,13 +120,7 @@
         <w:t xml:space="preserve">: </w:t>
       </w:r>
       <w:r>
-        <w:t xml:space="preserve">: </w:t>
-      </w:r>
-      <w:r>
-        <w:t>e</w:t>
-      </w:r>
-      <w:r>
-        <w:t>s un valor u otra entidad utilizada para pasar a un procedimiento o función. Están en la parte de la invocación</w:t>
+        <w:t>: es un valor u otra entidad utilizada para pasar a un procedimiento o función. Están en la parte de la invocación</w:t>
       </w:r>
     </w:p>
     <w:p>
@@ -213,16 +180,7 @@
         <w:t xml:space="preserve">: </w:t>
       </w:r>
       <w:r>
-        <w:t>los parámetros formales y reales s</w:t>
-      </w:r>
-      <w:r>
-        <w:t xml:space="preserve">e ligan según la posición en la llamada y en la </w:t>
-      </w:r>
-      <w:r>
-        <w:t>declaración</w:t>
-      </w:r>
-      <w:r>
-        <w:t>.</w:t>
+        <w:t>los parámetros formales y reales se ligan según la posición en la llamada y en la declaración.</w:t>
       </w:r>
     </w:p>
     <w:p>
@@ -252,13 +210,7 @@
         <w:t xml:space="preserve">: </w:t>
       </w:r>
       <w:r>
-        <w:t xml:space="preserve">los parámetros formales y reales </w:t>
-      </w:r>
-      <w:r>
-        <w:t>s</w:t>
-      </w:r>
-      <w:r>
-        <w:t>e ligan por el nombre. Se debe conocer los nombres de los parámetros formales.</w:t>
+        <w:t>los parámetros formales y reales se ligan por el nombre. Se debe conocer los nombres de los parámetros formales.</w:t>
       </w:r>
     </w:p>
     <w:p>
@@ -1060,19 +1012,7 @@
               </w:rPr>
             </w:pPr>
             <w:r>
-              <w:t xml:space="preserve">Por valor, </w:t>
-            </w:r>
-            <w:r>
-              <w:t xml:space="preserve">pero </w:t>
-            </w:r>
-            <w:r>
-              <w:t xml:space="preserve">si se pasa un objeto "mutable", no se hace una copia sino que se trabaja sobre </w:t>
-            </w:r>
-            <w:r>
-              <w:t>él</w:t>
-            </w:r>
-            <w:r>
-              <w:t>.</w:t>
+              <w:t>Por valor, pero si se pasa un objeto "mutable", no se hace una copia sino que se trabaja sobre él.</w:t>
             </w:r>
           </w:p>
         </w:tc>
@@ -1184,13 +1124,7 @@
               </w:rPr>
             </w:pPr>
             <w:r>
-              <w:t xml:space="preserve">Mutables: No se hace una copia sino que se trabaja sobre </w:t>
-            </w:r>
-            <w:r>
-              <w:t>él</w:t>
-            </w:r>
-            <w:r>
-              <w:t>.</w:t>
+              <w:t>Mutables: No se hace una copia sino que se trabaja sobre él.</w:t>
             </w:r>
           </w:p>
         </w:tc>
@@ -1250,6 +1184,22 @@
     <w:p>
       <w:pPr>
         <w:pStyle w:val="Prrafodelista"/>
+      </w:pPr>
+      <w:r>
+        <w:t>Ada es más seguro que Pascal en cuanto al pasaje de parámetros en las funciones debido a su sistema de tipos más estricto y su sintaxis más clara y explícita para especificar los modos de paso de parámetros.</w:t>
+      </w:r>
+    </w:p>
+    <w:p>
+      <w:pPr>
+        <w:rPr>
+          <w:b/>
+          <w:bCs/>
+        </w:rPr>
+      </w:pPr>
+    </w:p>
+    <w:p>
+      <w:pPr>
+        <w:pStyle w:val="Prrafodelista"/>
         <w:numPr>
           <w:ilvl w:val="0"/>
           <w:numId w:val="2"/>
@@ -1281,6 +1231,39 @@
           <w:bCs/>
         </w:rPr>
         <w:t xml:space="preserve"> de acuerdo al tipo de dato</w:t>
+      </w:r>
+    </w:p>
+    <w:p>
+      <w:pPr>
+        <w:pStyle w:val="Prrafodelista"/>
+        <w:rPr>
+          <w:b/>
+          <w:bCs/>
+        </w:rPr>
+      </w:pPr>
+    </w:p>
+    <w:p>
+      <w:pPr>
+        <w:pStyle w:val="Prrafodelista"/>
+      </w:pPr>
+      <w:r>
+        <w:t xml:space="preserve">Ada maneja los parámetros </w:t>
+      </w:r>
+      <w:proofErr w:type="spellStart"/>
+      <w:r>
+        <w:t>in-out</w:t>
+      </w:r>
+      <w:proofErr w:type="spellEnd"/>
+      <w:r>
+        <w:t xml:space="preserve"> de acuerdo al tipo de dato que se está utilizando, utilizando una técnica de paso por referencia para tipos de datos simples, y una técnica de copia y devolución para tipos de datos más complejos. Esto permite un manejo seguro y eficiente de los parámetros </w:t>
+      </w:r>
+      <w:proofErr w:type="spellStart"/>
+      <w:r>
+        <w:t>in-out</w:t>
+      </w:r>
+      <w:proofErr w:type="spellEnd"/>
+      <w:r>
+        <w:t xml:space="preserve"> en los programas Ada.</w:t>
       </w:r>
     </w:p>
     <w:p>
@@ -1388,6 +1371,7 @@
           <w:b/>
           <w:bCs/>
         </w:rPr>
+        <w:lastRenderedPageBreak/>
         <w:t>Arme el árbol de anidamiento sintáctico y el registro de activación de cada una de las unidades.</w:t>
       </w:r>
     </w:p>
@@ -1415,7 +1399,6 @@
           <w:bCs/>
           <w:noProof/>
         </w:rPr>
-        <w:lastRenderedPageBreak/>
         <w:drawing>
           <wp:inline distT="0" distB="0" distL="0" distR="0" wp14:anchorId="34FC4F55" wp14:editId="4D6DC64E">
             <wp:extent cx="5388886" cy="1446558"/>
@@ -1500,16 +1483,19 @@
     </w:p>
     <w:p>
       <w:pPr>
-        <w:pStyle w:val="Prrafodelista"/>
-        <w:numPr>
-          <w:ilvl w:val="0"/>
-          <w:numId w:val="4"/>
-        </w:numPr>
-        <w:rPr>
-          <w:b/>
-          <w:bCs/>
-        </w:rPr>
-      </w:pPr>
+        <w:ind w:firstLine="708"/>
+        <w:rPr>
+          <w:b/>
+          <w:bCs/>
+        </w:rPr>
+      </w:pPr>
+      <w:r>
+        <w:rPr>
+          <w:b/>
+          <w:bCs/>
+        </w:rPr>
+        <w:t xml:space="preserve">i- </w:t>
+      </w:r>
       <w:r>
         <w:rPr>
           <w:b/>
@@ -1517,79 +1503,103 @@
         </w:rPr>
         <w:t xml:space="preserve">Referencia. </w:t>
       </w:r>
-    </w:p>
-    <w:p>
-      <w:pPr>
-        <w:pStyle w:val="Prrafodelista"/>
-        <w:numPr>
-          <w:ilvl w:val="0"/>
-          <w:numId w:val="4"/>
-        </w:numPr>
-        <w:rPr>
-          <w:b/>
-          <w:bCs/>
-        </w:rPr>
-      </w:pPr>
-      <w:r>
-        <w:rPr>
-          <w:b/>
-          <w:bCs/>
-        </w:rPr>
-        <w:t xml:space="preserve">Valor </w:t>
-      </w:r>
-    </w:p>
-    <w:p>
-      <w:pPr>
-        <w:pStyle w:val="Prrafodelista"/>
-        <w:numPr>
-          <w:ilvl w:val="0"/>
-          <w:numId w:val="4"/>
-        </w:numPr>
-        <w:rPr>
-          <w:b/>
-          <w:bCs/>
-        </w:rPr>
-      </w:pPr>
-      <w:r>
-        <w:rPr>
-          <w:b/>
-          <w:bCs/>
-        </w:rPr>
-        <w:t xml:space="preserve">Valor Resultado </w:t>
-      </w:r>
-    </w:p>
-    <w:p>
-      <w:pPr>
-        <w:pStyle w:val="Prrafodelista"/>
-        <w:numPr>
-          <w:ilvl w:val="0"/>
-          <w:numId w:val="4"/>
-        </w:numPr>
-        <w:rPr>
-          <w:b/>
-          <w:bCs/>
-        </w:rPr>
-      </w:pPr>
-      <w:r>
-        <w:rPr>
-          <w:b/>
-          <w:bCs/>
-        </w:rPr>
-        <w:t>Nombre</w:t>
-      </w:r>
-    </w:p>
-    <w:p>
-      <w:pPr>
-        <w:pStyle w:val="Prrafodelista"/>
-        <w:numPr>
-          <w:ilvl w:val="0"/>
-          <w:numId w:val="4"/>
-        </w:numPr>
-        <w:rPr>
-          <w:b/>
-          <w:bCs/>
-        </w:rPr>
-      </w:pPr>
+      <w:r>
+        <w:rPr>
+          <w:b/>
+          <w:bCs/>
+        </w:rPr>
+        <w:t xml:space="preserve"> </w:t>
+      </w:r>
+      <w:proofErr w:type="spellStart"/>
+      <w:r>
+        <w:rPr>
+          <w:b/>
+          <w:bCs/>
+        </w:rPr>
+        <w:t>ii</w:t>
+      </w:r>
+      <w:proofErr w:type="spellEnd"/>
+      <w:r>
+        <w:rPr>
+          <w:b/>
+          <w:bCs/>
+        </w:rPr>
+        <w:t xml:space="preserve">- </w:t>
+      </w:r>
+      <w:r>
+        <w:rPr>
+          <w:b/>
+          <w:bCs/>
+        </w:rPr>
+        <w:t>Valor</w:t>
+      </w:r>
+      <w:r>
+        <w:rPr>
+          <w:b/>
+          <w:bCs/>
+        </w:rPr>
+        <w:t xml:space="preserve">. </w:t>
+      </w:r>
+      <w:proofErr w:type="spellStart"/>
+      <w:r>
+        <w:rPr>
+          <w:b/>
+          <w:bCs/>
+        </w:rPr>
+        <w:t>iii</w:t>
+      </w:r>
+      <w:proofErr w:type="spellEnd"/>
+      <w:r>
+        <w:rPr>
+          <w:b/>
+          <w:bCs/>
+        </w:rPr>
+        <w:t xml:space="preserve">- </w:t>
+      </w:r>
+      <w:r>
+        <w:rPr>
+          <w:b/>
+          <w:bCs/>
+        </w:rPr>
+        <w:t>Valor Resultado</w:t>
+      </w:r>
+      <w:r>
+        <w:rPr>
+          <w:b/>
+          <w:bCs/>
+        </w:rPr>
+        <w:t xml:space="preserve">. </w:t>
+      </w:r>
+      <w:proofErr w:type="spellStart"/>
+      <w:r>
+        <w:rPr>
+          <w:b/>
+          <w:bCs/>
+        </w:rPr>
+        <w:t>iv</w:t>
+      </w:r>
+      <w:proofErr w:type="spellEnd"/>
+      <w:r>
+        <w:rPr>
+          <w:b/>
+          <w:bCs/>
+        </w:rPr>
+        <w:t xml:space="preserve">- </w:t>
+      </w:r>
+      <w:r>
+        <w:rPr>
+          <w:b/>
+          <w:bCs/>
+        </w:rPr>
+        <w:t>Nombr</w:t>
+      </w:r>
+      <w:r>
+        <w:rPr>
+          <w:b/>
+          <w:bCs/>
+        </w:rPr>
+        <w:t xml:space="preserve">e. v- </w:t>
+      </w:r>
       <w:r>
         <w:rPr>
           <w:b/>
@@ -1608,6 +1618,7 @@
     </w:p>
     <w:p>
       <w:pPr>
+        <w:jc w:val="center"/>
         <w:rPr>
           <w:b/>
           <w:bCs/>
@@ -1619,11 +1630,10 @@
           <w:bCs/>
           <w:noProof/>
         </w:rPr>
-        <w:lastRenderedPageBreak/>
         <w:drawing>
-          <wp:inline distT="0" distB="0" distL="0" distR="0" wp14:anchorId="2755BE4B" wp14:editId="56CFB221">
-            <wp:extent cx="4738476" cy="5588635"/>
-            <wp:effectExtent l="0" t="0" r="5080" b="0"/>
+          <wp:inline distT="0" distB="0" distL="0" distR="0" wp14:anchorId="2755BE4B" wp14:editId="5F00F4B2">
+            <wp:extent cx="4651375" cy="5308846"/>
+            <wp:effectExtent l="0" t="0" r="0" b="6350"/>
             <wp:docPr id="948585347" name="Imagen 3"/>
             <wp:cNvGraphicFramePr>
               <a:graphicFrameLocks xmlns:a="http://schemas.openxmlformats.org/drawingml/2006/main" noChangeAspect="1"/>
@@ -1645,13 +1655,13 @@
                         </a:ext>
                       </a:extLst>
                     </a:blip>
-                    <a:srcRect l="3246" t="20626" r="8845" b="8654"/>
+                    <a:srcRect l="3246" t="20626" r="8845" b="10937"/>
                     <a:stretch/>
                   </pic:blipFill>
                   <pic:spPr bwMode="auto">
                     <a:xfrm>
                       <a:off x="0" y="0"/>
-                      <a:ext cx="4739268" cy="5589569"/>
+                      <a:ext cx="4653205" cy="5310935"/>
                     </a:xfrm>
                     <a:prstGeom prst="rect">
                       <a:avLst/>
@@ -1675,6 +1685,7 @@
     </w:p>
     <w:p>
       <w:pPr>
+        <w:jc w:val="center"/>
         <w:rPr>
           <w:b/>
           <w:bCs/>
@@ -1688,9 +1699,9 @@
         </w:rPr>
         <w:lastRenderedPageBreak/>
         <w:drawing>
-          <wp:inline distT="0" distB="0" distL="0" distR="0" wp14:anchorId="44031EBB" wp14:editId="7BD56AB9">
-            <wp:extent cx="5239109" cy="7028625"/>
-            <wp:effectExtent l="0" t="0" r="0" b="1270"/>
+          <wp:inline distT="0" distB="0" distL="0" distR="0" wp14:anchorId="44031EBB" wp14:editId="5A84EA5D">
+            <wp:extent cx="5075529" cy="6809172"/>
+            <wp:effectExtent l="0" t="0" r="0" b="0"/>
             <wp:docPr id="898302210" name="Imagen 7"/>
             <wp:cNvGraphicFramePr>
               <a:graphicFrameLocks xmlns:a="http://schemas.openxmlformats.org/drawingml/2006/main" noChangeAspect="1"/>
@@ -1718,7 +1729,7 @@
                   <pic:spPr bwMode="auto">
                     <a:xfrm>
                       <a:off x="0" y="0"/>
-                      <a:ext cx="5239725" cy="7029452"/>
+                      <a:ext cx="5081741" cy="6817505"/>
                     </a:xfrm>
                     <a:prstGeom prst="rect">
                       <a:avLst/>
@@ -1742,6 +1753,7 @@
     </w:p>
     <w:p>
       <w:pPr>
+        <w:jc w:val="center"/>
         <w:rPr>
           <w:b/>
           <w:bCs/>
@@ -1809,6 +1821,7 @@
     </w:p>
     <w:p>
       <w:pPr>
+        <w:jc w:val="center"/>
         <w:rPr>
           <w:b/>
           <w:bCs/>
@@ -1959,7 +1972,620 @@
         <w:t>No, no será el mismo resultado, se puede observar en el punto b como no tienen los mismos resultados e impresiones.</w:t>
       </w:r>
     </w:p>
-    <w:p/>
+    <w:p>
+      <w:pPr>
+        <w:rPr>
+          <w:b/>
+          <w:bCs/>
+        </w:rPr>
+      </w:pPr>
+      <w:r>
+        <w:rPr>
+          <w:b/>
+          <w:bCs/>
+        </w:rPr>
+        <w:lastRenderedPageBreak/>
+        <w:t>Ejercicio 5: Suponiendo que se está ejecutando un programa con el siguiente registro de activación en memoria y se llama al procedimiento rutina(</w:t>
+      </w:r>
+      <w:proofErr w:type="spellStart"/>
+      <w:r>
+        <w:rPr>
+          <w:b/>
+          <w:bCs/>
+        </w:rPr>
+        <w:t>iter,vec,a</w:t>
+      </w:r>
+      <w:proofErr w:type="spellEnd"/>
+      <w:r>
+        <w:rPr>
+          <w:b/>
+          <w:bCs/>
+        </w:rPr>
+        <w:t>). Determine el tipo de parámetro que se deben utilizar en el llamado para que los resultados sean los siguientes:</w:t>
+      </w:r>
+    </w:p>
+    <w:p>
+      <w:pPr>
+        <w:rPr>
+          <w:b/>
+          <w:bCs/>
+        </w:rPr>
+      </w:pPr>
+      <w:r>
+        <w:rPr>
+          <w:b/>
+          <w:bCs/>
+        </w:rPr>
+        <w:t xml:space="preserve">a) (4,6,7),(4,6,7), 2, 2 </w:t>
+      </w:r>
+    </w:p>
+    <w:p>
+      <w:pPr>
+        <w:rPr>
+          <w:b/>
+          <w:bCs/>
+        </w:rPr>
+      </w:pPr>
+      <w:r>
+        <w:rPr>
+          <w:b/>
+          <w:bCs/>
+        </w:rPr>
+        <w:t xml:space="preserve">b) (3,5,6),(4,6,7), 2, 2 </w:t>
+      </w:r>
+    </w:p>
+    <w:p>
+      <w:pPr>
+        <w:rPr>
+          <w:b/>
+          <w:bCs/>
+        </w:rPr>
+      </w:pPr>
+      <w:r>
+        <w:rPr>
+          <w:b/>
+          <w:bCs/>
+        </w:rPr>
+        <w:t>c) (3,5,6),(5,5,6), 0, -1</w:t>
+      </w:r>
+    </w:p>
+    <w:p>
+      <w:pPr>
+        <w:rPr>
+          <w:b/>
+          <w:bCs/>
+        </w:rPr>
+      </w:pPr>
+    </w:p>
+    <w:p>
+      <w:pPr>
+        <w:rPr>
+          <w:b/>
+          <w:bCs/>
+        </w:rPr>
+      </w:pPr>
+      <w:r>
+        <w:rPr>
+          <w:noProof/>
+        </w:rPr>
+        <w:drawing>
+          <wp:inline distT="0" distB="0" distL="0" distR="0" wp14:anchorId="2D2F5D01" wp14:editId="2431915D">
+            <wp:extent cx="3825908" cy="3026229"/>
+            <wp:effectExtent l="0" t="0" r="3175" b="3175"/>
+            <wp:docPr id="1186166406" name="Imagen 1" descr="Captura de pantalla de computadora&#10;&#10;Descripción generada automáticamente"/>
+            <wp:cNvGraphicFramePr>
+              <a:graphicFrameLocks xmlns:a="http://schemas.openxmlformats.org/drawingml/2006/main" noChangeAspect="1"/>
+            </wp:cNvGraphicFramePr>
+            <a:graphic xmlns:a="http://schemas.openxmlformats.org/drawingml/2006/main">
+              <a:graphicData uri="http://schemas.openxmlformats.org/drawingml/2006/picture">
+                <pic:pic xmlns:pic="http://schemas.openxmlformats.org/drawingml/2006/picture">
+                  <pic:nvPicPr>
+                    <pic:cNvPr id="1186166406" name="Imagen 1" descr="Captura de pantalla de computadora&#10;&#10;Descripción generada automáticamente"/>
+                    <pic:cNvPicPr/>
+                  </pic:nvPicPr>
+                  <pic:blipFill rotWithShape="1">
+                    <a:blip r:embed="rId11"/>
+                    <a:srcRect l="23787" t="27610" r="49197" b="34382"/>
+                    <a:stretch/>
+                  </pic:blipFill>
+                  <pic:spPr bwMode="auto">
+                    <a:xfrm>
+                      <a:off x="0" y="0"/>
+                      <a:ext cx="3838890" cy="3036498"/>
+                    </a:xfrm>
+                    <a:prstGeom prst="rect">
+                      <a:avLst/>
+                    </a:prstGeom>
+                    <a:ln>
+                      <a:noFill/>
+                    </a:ln>
+                    <a:extLst>
+                      <a:ext uri="{53640926-AAD7-44D8-BBD7-CCE9431645EC}">
+                        <a14:shadowObscured xmlns:a14="http://schemas.microsoft.com/office/drawing/2010/main"/>
+                      </a:ext>
+                    </a:extLst>
+                  </pic:spPr>
+                </pic:pic>
+              </a:graphicData>
+            </a:graphic>
+          </wp:inline>
+        </w:drawing>
+      </w:r>
+    </w:p>
+    <w:p>
+      <w:pPr>
+        <w:jc w:val="center"/>
+        <w:rPr>
+          <w:b/>
+          <w:bCs/>
+        </w:rPr>
+      </w:pPr>
+      <w:r>
+        <w:rPr>
+          <w:noProof/>
+        </w:rPr>
+        <w:drawing>
+          <wp:inline distT="0" distB="0" distL="0" distR="0" wp14:anchorId="2B769ECC" wp14:editId="1ECB0D44">
+            <wp:extent cx="5228473" cy="3058886"/>
+            <wp:effectExtent l="0" t="0" r="0" b="8255"/>
+            <wp:docPr id="509780458" name="Imagen 1" descr="Interfaz de usuario gráfica, Texto&#10;&#10;Descripción generada automáticamente"/>
+            <wp:cNvGraphicFramePr>
+              <a:graphicFrameLocks xmlns:a="http://schemas.openxmlformats.org/drawingml/2006/main" noChangeAspect="1"/>
+            </wp:cNvGraphicFramePr>
+            <a:graphic xmlns:a="http://schemas.openxmlformats.org/drawingml/2006/main">
+              <a:graphicData uri="http://schemas.openxmlformats.org/drawingml/2006/picture">
+                <pic:pic xmlns:pic="http://schemas.openxmlformats.org/drawingml/2006/picture">
+                  <pic:nvPicPr>
+                    <pic:cNvPr id="509780458" name="Imagen 1" descr="Interfaz de usuario gráfica, Texto&#10;&#10;Descripción generada automáticamente"/>
+                    <pic:cNvPicPr/>
+                  </pic:nvPicPr>
+                  <pic:blipFill rotWithShape="1">
+                    <a:blip r:embed="rId12"/>
+                    <a:srcRect l="20768" t="30836" r="36483" b="24679"/>
+                    <a:stretch/>
+                  </pic:blipFill>
+                  <pic:spPr bwMode="auto">
+                    <a:xfrm>
+                      <a:off x="0" y="0"/>
+                      <a:ext cx="5247685" cy="3070126"/>
+                    </a:xfrm>
+                    <a:prstGeom prst="rect">
+                      <a:avLst/>
+                    </a:prstGeom>
+                    <a:ln>
+                      <a:noFill/>
+                    </a:ln>
+                    <a:extLst>
+                      <a:ext uri="{53640926-AAD7-44D8-BBD7-CCE9431645EC}">
+                        <a14:shadowObscured xmlns:a14="http://schemas.microsoft.com/office/drawing/2010/main"/>
+                      </a:ext>
+                    </a:extLst>
+                  </pic:spPr>
+                </pic:pic>
+              </a:graphicData>
+            </a:graphic>
+          </wp:inline>
+        </w:drawing>
+      </w:r>
+    </w:p>
+    <w:p>
+      <w:pPr>
+        <w:jc w:val="center"/>
+        <w:rPr>
+          <w:b/>
+          <w:bCs/>
+        </w:rPr>
+      </w:pPr>
+      <w:r>
+        <w:rPr>
+          <w:b/>
+          <w:bCs/>
+          <w:noProof/>
+        </w:rPr>
+        <w:lastRenderedPageBreak/>
+        <w:drawing>
+          <wp:inline distT="0" distB="0" distL="0" distR="0" wp14:anchorId="67D760A3" wp14:editId="2EE638CB">
+            <wp:extent cx="5018314" cy="1937165"/>
+            <wp:effectExtent l="0" t="0" r="0" b="6350"/>
+            <wp:docPr id="126541827" name="Imagen 1"/>
+            <wp:cNvGraphicFramePr>
+              <a:graphicFrameLocks xmlns:a="http://schemas.openxmlformats.org/drawingml/2006/main" noChangeAspect="1"/>
+            </wp:cNvGraphicFramePr>
+            <a:graphic xmlns:a="http://schemas.openxmlformats.org/drawingml/2006/main">
+              <a:graphicData uri="http://schemas.openxmlformats.org/drawingml/2006/picture">
+                <pic:pic xmlns:pic="http://schemas.openxmlformats.org/drawingml/2006/picture">
+                  <pic:nvPicPr>
+                    <pic:cNvPr id="0" name="Picture 1"/>
+                    <pic:cNvPicPr>
+                      <a:picLocks noChangeAspect="1" noChangeArrowheads="1"/>
+                    </pic:cNvPicPr>
+                  </pic:nvPicPr>
+                  <pic:blipFill rotWithShape="1">
+                    <a:blip r:embed="rId13" cstate="print">
+                      <a:extLst>
+                        <a:ext uri="{28A0092B-C50C-407E-A947-70E740481C1C}">
+                          <a14:useLocalDpi xmlns:a14="http://schemas.microsoft.com/office/drawing/2010/main" val="0"/>
+                        </a:ext>
+                      </a:extLst>
+                    </a:blip>
+                    <a:srcRect r="10508" b="13191"/>
+                    <a:stretch/>
+                  </pic:blipFill>
+                  <pic:spPr bwMode="auto">
+                    <a:xfrm>
+                      <a:off x="0" y="0"/>
+                      <a:ext cx="5023457" cy="1939150"/>
+                    </a:xfrm>
+                    <a:prstGeom prst="rect">
+                      <a:avLst/>
+                    </a:prstGeom>
+                    <a:noFill/>
+                    <a:ln>
+                      <a:noFill/>
+                    </a:ln>
+                    <a:extLst>
+                      <a:ext uri="{53640926-AAD7-44D8-BBD7-CCE9431645EC}">
+                        <a14:shadowObscured xmlns:a14="http://schemas.microsoft.com/office/drawing/2010/main"/>
+                      </a:ext>
+                    </a:extLst>
+                  </pic:spPr>
+                </pic:pic>
+              </a:graphicData>
+            </a:graphic>
+          </wp:inline>
+        </w:drawing>
+      </w:r>
+    </w:p>
+    <w:p>
+      <w:pPr>
+        <w:rPr>
+          <w:b/>
+          <w:bCs/>
+        </w:rPr>
+      </w:pPr>
+    </w:p>
+    <w:p>
+      <w:pPr>
+        <w:rPr>
+          <w:b/>
+          <w:bCs/>
+        </w:rPr>
+      </w:pPr>
+      <w:r>
+        <w:rPr>
+          <w:b/>
+          <w:bCs/>
+        </w:rPr>
+        <w:t xml:space="preserve">Ejercicio 6:Indique con un ejemplo el comportamiento del parámetro por nombre (en el parámetro formal) para los siguientes casos de parámetros reales: </w:t>
+      </w:r>
+    </w:p>
+    <w:p>
+      <w:pPr>
+        <w:pStyle w:val="Prrafodelista"/>
+        <w:numPr>
+          <w:ilvl w:val="0"/>
+          <w:numId w:val="1"/>
+        </w:numPr>
+        <w:rPr>
+          <w:b/>
+          <w:bCs/>
+        </w:rPr>
+      </w:pPr>
+      <w:r>
+        <w:rPr>
+          <w:b/>
+          <w:bCs/>
+        </w:rPr>
+        <w:t>Un valor entero</w:t>
+      </w:r>
+      <w:r>
+        <w:rPr>
+          <w:b/>
+          <w:bCs/>
+        </w:rPr>
+        <w:t xml:space="preserve">: </w:t>
+      </w:r>
+      <w:r>
+        <w:t>Un único valor se comporta exactamente igual que el pasaje por referencia</w:t>
+      </w:r>
+    </w:p>
+    <w:p>
+      <w:pPr>
+        <w:pStyle w:val="Prrafodelista"/>
+        <w:numPr>
+          <w:ilvl w:val="0"/>
+          <w:numId w:val="1"/>
+        </w:numPr>
+        <w:rPr>
+          <w:b/>
+          <w:bCs/>
+        </w:rPr>
+      </w:pPr>
+      <w:r>
+        <w:rPr>
+          <w:b/>
+          <w:bCs/>
+        </w:rPr>
+        <w:t>Una constante</w:t>
+      </w:r>
+      <w:r>
+        <w:rPr>
+          <w:b/>
+          <w:bCs/>
+        </w:rPr>
+        <w:t xml:space="preserve">: </w:t>
+      </w:r>
+      <w:r>
+        <w:t>Si es una constante es equivalente a por valor</w:t>
+      </w:r>
+    </w:p>
+    <w:p>
+      <w:pPr>
+        <w:pStyle w:val="Prrafodelista"/>
+        <w:numPr>
+          <w:ilvl w:val="0"/>
+          <w:numId w:val="1"/>
+        </w:numPr>
+        <w:rPr>
+          <w:b/>
+          <w:bCs/>
+        </w:rPr>
+      </w:pPr>
+      <w:r>
+        <w:rPr>
+          <w:b/>
+          <w:bCs/>
+        </w:rPr>
+        <w:t>Un elemento de un arreglo</w:t>
+      </w:r>
+      <w:r>
+        <w:rPr>
+          <w:b/>
+          <w:bCs/>
+        </w:rPr>
+        <w:t xml:space="preserve">: </w:t>
+      </w:r>
+      <w:r>
+        <w:t>Si es un elemento de un arreglo puede cambiar el suscripto entre las distintas referencias</w:t>
+      </w:r>
+    </w:p>
+    <w:p>
+      <w:pPr>
+        <w:pStyle w:val="Prrafodelista"/>
+        <w:numPr>
+          <w:ilvl w:val="0"/>
+          <w:numId w:val="1"/>
+        </w:numPr>
+        <w:rPr>
+          <w:b/>
+          <w:bCs/>
+        </w:rPr>
+      </w:pPr>
+      <w:r>
+        <w:rPr>
+          <w:b/>
+          <w:bCs/>
+        </w:rPr>
+        <w:t>Una expresión</w:t>
+      </w:r>
+      <w:r>
+        <w:rPr>
+          <w:b/>
+          <w:bCs/>
+        </w:rPr>
+        <w:t xml:space="preserve">: </w:t>
+      </w:r>
+      <w:r>
+        <w:t>Si es una expresión se evalúa cada vez</w:t>
+      </w:r>
+    </w:p>
+    <w:p>
+      <w:pPr>
+        <w:pStyle w:val="Prrafodelista"/>
+        <w:rPr>
+          <w:b/>
+          <w:bCs/>
+        </w:rPr>
+      </w:pPr>
+    </w:p>
+    <w:p>
+      <w:pPr>
+        <w:rPr>
+          <w:b/>
+          <w:bCs/>
+        </w:rPr>
+      </w:pPr>
+      <w:r>
+        <w:rPr>
+          <w:b/>
+          <w:bCs/>
+        </w:rPr>
+        <w:t>Ejercicio 7: Realice la pila de ejecución del siguiente programa: a) siguiendo la cadena estática b)siguiendo la cadena dinámica</w:t>
+      </w:r>
+    </w:p>
+    <w:p>
+      <w:pPr>
+        <w:jc w:val="center"/>
+      </w:pPr>
+      <w:r>
+        <w:rPr>
+          <w:noProof/>
+        </w:rPr>
+        <w:drawing>
+          <wp:inline distT="0" distB="0" distL="0" distR="0" wp14:anchorId="078F2CA3" wp14:editId="70794B69">
+            <wp:extent cx="6117389" cy="4091850"/>
+            <wp:effectExtent l="0" t="0" r="0" b="4445"/>
+            <wp:docPr id="1639096896" name="Imagen 1" descr="Texto&#10;&#10;Descripción generada automáticamente con confianza baja"/>
+            <wp:cNvGraphicFramePr>
+              <a:graphicFrameLocks xmlns:a="http://schemas.openxmlformats.org/drawingml/2006/main" noChangeAspect="1"/>
+            </wp:cNvGraphicFramePr>
+            <a:graphic xmlns:a="http://schemas.openxmlformats.org/drawingml/2006/main">
+              <a:graphicData uri="http://schemas.openxmlformats.org/drawingml/2006/picture">
+                <pic:pic xmlns:pic="http://schemas.openxmlformats.org/drawingml/2006/picture">
+                  <pic:nvPicPr>
+                    <pic:cNvPr id="1639096896" name="Imagen 1" descr="Texto&#10;&#10;Descripción generada automáticamente con confianza baja"/>
+                    <pic:cNvPicPr/>
+                  </pic:nvPicPr>
+                  <pic:blipFill rotWithShape="1">
+                    <a:blip r:embed="rId14"/>
+                    <a:srcRect l="21173" t="22590" r="22161" b="9991"/>
+                    <a:stretch/>
+                  </pic:blipFill>
+                  <pic:spPr bwMode="auto">
+                    <a:xfrm>
+                      <a:off x="0" y="0"/>
+                      <a:ext cx="6131619" cy="4101368"/>
+                    </a:xfrm>
+                    <a:prstGeom prst="rect">
+                      <a:avLst/>
+                    </a:prstGeom>
+                    <a:ln>
+                      <a:noFill/>
+                    </a:ln>
+                    <a:extLst>
+                      <a:ext uri="{53640926-AAD7-44D8-BBD7-CCE9431645EC}">
+                        <a14:shadowObscured xmlns:a14="http://schemas.microsoft.com/office/drawing/2010/main"/>
+                      </a:ext>
+                    </a:extLst>
+                  </pic:spPr>
+                </pic:pic>
+              </a:graphicData>
+            </a:graphic>
+          </wp:inline>
+        </w:drawing>
+      </w:r>
+    </w:p>
+    <w:p>
+      <w:pPr>
+        <w:jc w:val="center"/>
+      </w:pPr>
+      <w:r>
+        <w:rPr>
+          <w:noProof/>
+        </w:rPr>
+        <w:lastRenderedPageBreak/>
+        <w:drawing>
+          <wp:inline distT="0" distB="0" distL="0" distR="0" wp14:anchorId="2BDA4E4D" wp14:editId="2B7DB6F2">
+            <wp:extent cx="4870957" cy="4365172"/>
+            <wp:effectExtent l="0" t="0" r="6350" b="0"/>
+            <wp:docPr id="828652275" name="Imagen 2"/>
+            <wp:cNvGraphicFramePr>
+              <a:graphicFrameLocks xmlns:a="http://schemas.openxmlformats.org/drawingml/2006/main" noChangeAspect="1"/>
+            </wp:cNvGraphicFramePr>
+            <a:graphic xmlns:a="http://schemas.openxmlformats.org/drawingml/2006/main">
+              <a:graphicData uri="http://schemas.openxmlformats.org/drawingml/2006/picture">
+                <pic:pic xmlns:pic="http://schemas.openxmlformats.org/drawingml/2006/picture">
+                  <pic:nvPicPr>
+                    <pic:cNvPr id="0" name="Picture 2"/>
+                    <pic:cNvPicPr>
+                      <a:picLocks noChangeAspect="1" noChangeArrowheads="1"/>
+                    </pic:cNvPicPr>
+                  </pic:nvPicPr>
+                  <pic:blipFill rotWithShape="1">
+                    <a:blip r:embed="rId15" cstate="print">
+                      <a:extLst>
+                        <a:ext uri="{28A0092B-C50C-407E-A947-70E740481C1C}">
+                          <a14:useLocalDpi xmlns:a14="http://schemas.microsoft.com/office/drawing/2010/main" val="0"/>
+                        </a:ext>
+                      </a:extLst>
+                    </a:blip>
+                    <a:srcRect t="3648" b="8333"/>
+                    <a:stretch/>
+                  </pic:blipFill>
+                  <pic:spPr bwMode="auto">
+                    <a:xfrm>
+                      <a:off x="0" y="0"/>
+                      <a:ext cx="4883040" cy="4376001"/>
+                    </a:xfrm>
+                    <a:prstGeom prst="rect">
+                      <a:avLst/>
+                    </a:prstGeom>
+                    <a:noFill/>
+                    <a:ln>
+                      <a:noFill/>
+                    </a:ln>
+                    <a:extLst>
+                      <a:ext uri="{53640926-AAD7-44D8-BBD7-CCE9431645EC}">
+                        <a14:shadowObscured xmlns:a14="http://schemas.microsoft.com/office/drawing/2010/main"/>
+                      </a:ext>
+                    </a:extLst>
+                  </pic:spPr>
+                </pic:pic>
+              </a:graphicData>
+            </a:graphic>
+          </wp:inline>
+        </w:drawing>
+      </w:r>
+    </w:p>
+    <w:p>
+      <w:pPr>
+        <w:jc w:val="center"/>
+      </w:pPr>
+      <w:r>
+        <w:rPr>
+          <w:noProof/>
+        </w:rPr>
+        <w:drawing>
+          <wp:inline distT="0" distB="0" distL="0" distR="0" wp14:anchorId="3AC17C34" wp14:editId="1B51E8B4">
+            <wp:extent cx="4877323" cy="3864428"/>
+            <wp:effectExtent l="0" t="0" r="0" b="3175"/>
+            <wp:docPr id="2025035029" name="Imagen 3"/>
+            <wp:cNvGraphicFramePr>
+              <a:graphicFrameLocks xmlns:a="http://schemas.openxmlformats.org/drawingml/2006/main" noChangeAspect="1"/>
+            </wp:cNvGraphicFramePr>
+            <a:graphic xmlns:a="http://schemas.openxmlformats.org/drawingml/2006/main">
+              <a:graphicData uri="http://schemas.openxmlformats.org/drawingml/2006/picture">
+                <pic:pic xmlns:pic="http://schemas.openxmlformats.org/drawingml/2006/picture">
+                  <pic:nvPicPr>
+                    <pic:cNvPr id="0" name="Picture 3"/>
+                    <pic:cNvPicPr>
+                      <a:picLocks noChangeAspect="1" noChangeArrowheads="1"/>
+                    </pic:cNvPicPr>
+                  </pic:nvPicPr>
+                  <pic:blipFill rotWithShape="1">
+                    <a:blip r:embed="rId16" cstate="print">
+                      <a:extLst>
+                        <a:ext uri="{28A0092B-C50C-407E-A947-70E740481C1C}">
+                          <a14:useLocalDpi xmlns:a14="http://schemas.microsoft.com/office/drawing/2010/main" val="0"/>
+                        </a:ext>
+                      </a:extLst>
+                    </a:blip>
+                    <a:srcRect b="5523"/>
+                    <a:stretch/>
+                  </pic:blipFill>
+                  <pic:spPr bwMode="auto">
+                    <a:xfrm>
+                      <a:off x="0" y="0"/>
+                      <a:ext cx="4887697" cy="3872648"/>
+                    </a:xfrm>
+                    <a:prstGeom prst="rect">
+                      <a:avLst/>
+                    </a:prstGeom>
+                    <a:noFill/>
+                    <a:ln>
+                      <a:noFill/>
+                    </a:ln>
+                    <a:extLst>
+                      <a:ext uri="{53640926-AAD7-44D8-BBD7-CCE9431645EC}">
+                        <a14:shadowObscured xmlns:a14="http://schemas.microsoft.com/office/drawing/2010/main"/>
+                      </a:ext>
+                    </a:extLst>
+                  </pic:spPr>
+                </pic:pic>
+              </a:graphicData>
+            </a:graphic>
+          </wp:inline>
+        </w:drawing>
+      </w:r>
+    </w:p>
+    <w:p>
+      <w:pPr>
+        <w:rPr>
+          <w:b/>
+          <w:bCs/>
+        </w:rPr>
+      </w:pPr>
+    </w:p>
     <w:sectPr>
       <w:pgSz w:w="11906" w:h="16838" w:code="9"/>
       <w:pgMar w:top="1417" w:right="1701" w:bottom="1417" w:left="1701" w:header="709" w:footer="709" w:gutter="0"/>

</xml_diff>